<commit_message>
Cleans up file structure
</commit_message>
<xml_diff>
--- a/CLaSH_Guide.docx
+++ b/CLaSH_Guide.docx
@@ -82,8 +82,13 @@
         </w:numPr>
       </w:pPr>
       <w:r>
-        <w:t>Usually, if there are any inputs, then the Proc function must take a PIn</w:t>
-      </w:r>
+        <w:t xml:space="preserve">Usually, if there are any inputs, then the Proc function must take a </w:t>
+      </w:r>
+      <w:proofErr w:type="spellStart"/>
+      <w:r>
+        <w:t>PIn</w:t>
+      </w:r>
+      <w:proofErr w:type="spellEnd"/>
     </w:p>
     <w:p>
       <w:pPr>
@@ -94,7 +99,15 @@
         </w:numPr>
       </w:pPr>
       <w:r>
-        <w:t>A PIn will be defined as containing inputs needed to create the next state, unless it makes sense to include a value as external to the Pin</w:t>
+        <w:t xml:space="preserve">A </w:t>
+      </w:r>
+      <w:proofErr w:type="spellStart"/>
+      <w:r>
+        <w:t>PIn</w:t>
+      </w:r>
+      <w:proofErr w:type="spellEnd"/>
+      <w:r>
+        <w:t xml:space="preserve"> will be defined as containing inputs needed to create the next state, unless it makes sense to include a value as external to the Pin</w:t>
       </w:r>
     </w:p>
     <w:p>
@@ -117,8 +130,13 @@
           <w:numId w:val="1"/>
         </w:numPr>
       </w:pPr>
-      <w:r>
-        <w:t xml:space="preserve">e.g. Is this a rising edge? </w:t>
+      <w:proofErr w:type="gramStart"/>
+      <w:r>
+        <w:t>e.g</w:t>
+      </w:r>
+      <w:proofErr w:type="gramEnd"/>
+      <w:r>
+        <w:t xml:space="preserve">. Is this a rising edge? </w:t>
       </w:r>
     </w:p>
     <w:p>
@@ -167,206 +185,111 @@
       <w:r>
         <w:t>:</w:t>
       </w:r>
+    </w:p>
+    <w:p>
+      <w:pPr>
+        <w:pStyle w:val="ListParagraph"/>
+        <w:numPr>
+          <w:ilvl w:val="0"/>
+          <w:numId w:val="2"/>
+        </w:numPr>
+      </w:pPr>
+      <w:r>
+        <w:t xml:space="preserve"> Avoid using a Signal Applicative if possible</w:t>
+      </w:r>
+    </w:p>
+    <w:p>
+      <w:pPr>
+        <w:pStyle w:val="ListParagraph"/>
+        <w:numPr>
+          <w:ilvl w:val="1"/>
+          <w:numId w:val="2"/>
+        </w:numPr>
+      </w:pPr>
+      <w:r>
+        <w:t>We can always turn values into signals, it’s majorly unadvisable to remove the signal applicative from a value in CLaSH/Haskell.</w:t>
+      </w:r>
+    </w:p>
+    <w:p>
+      <w:pPr>
+        <w:pStyle w:val="ListParagraph"/>
+        <w:numPr>
+          <w:ilvl w:val="0"/>
+          <w:numId w:val="2"/>
+        </w:numPr>
+      </w:pPr>
+      <w:r>
+        <w:t>“</w:t>
+      </w:r>
+      <w:proofErr w:type="spellStart"/>
+      <w:r>
+        <w:t>topEntity</w:t>
+      </w:r>
+      <w:proofErr w:type="spellEnd"/>
+      <w:r>
+        <w:t>” is where CLaSH begins its HDL generation</w:t>
+      </w:r>
+    </w:p>
+    <w:p>
+      <w:pPr>
+        <w:pStyle w:val="ListParagraph"/>
+        <w:numPr>
+          <w:ilvl w:val="1"/>
+          <w:numId w:val="2"/>
+        </w:numPr>
+      </w:pPr>
+      <w:r>
+        <w:t xml:space="preserve">Only functions that are encapsulated within </w:t>
+      </w:r>
+      <w:proofErr w:type="spellStart"/>
+      <w:r>
+        <w:t>topEntity</w:t>
+      </w:r>
+      <w:proofErr w:type="spellEnd"/>
+      <w:r>
+        <w:t xml:space="preserve"> get generated into a HDL</w:t>
+      </w:r>
+    </w:p>
+    <w:p>
+      <w:pPr>
+        <w:pStyle w:val="ListParagraph"/>
+        <w:numPr>
+          <w:ilvl w:val="1"/>
+          <w:numId w:val="2"/>
+        </w:numPr>
+      </w:pPr>
+      <w:r>
+        <w:t>Most tests will be outside of this encapsulation</w:t>
+      </w:r>
+    </w:p>
+    <w:p>
+      <w:pPr>
+        <w:pStyle w:val="ListParagraph"/>
+        <w:numPr>
+          <w:ilvl w:val="2"/>
+          <w:numId w:val="2"/>
+        </w:numPr>
+      </w:pPr>
+      <w:r>
+        <w:t xml:space="preserve">This means you can revert to using more traditional Haskell </w:t>
+      </w:r>
+    </w:p>
+    <w:p>
+      <w:pPr>
+        <w:pStyle w:val="ListParagraph"/>
+        <w:numPr>
+          <w:ilvl w:val="2"/>
+          <w:numId w:val="2"/>
+        </w:numPr>
+      </w:pPr>
+      <w:r>
+        <w:t>Things built using Template Haskell also do not need to adhere to CLaSH rules, as they are run before CLaSH begins HDL generation</w:t>
+      </w:r>
+    </w:p>
+    <w:p>
       <w:bookmarkStart w:id="0" w:name="_GoBack"/>
       <w:bookmarkEnd w:id="0"/>
     </w:p>
-    <w:p>
-      <w:pPr>
-        <w:pStyle w:val="ListParagraph"/>
-        <w:numPr>
-          <w:ilvl w:val="0"/>
-          <w:numId w:val="2"/>
-        </w:numPr>
-      </w:pPr>
-      <w:r>
-        <w:t xml:space="preserve"> Avoid using a Signal Applicative if possible</w:t>
-      </w:r>
-    </w:p>
-    <w:p>
-      <w:pPr>
-        <w:pStyle w:val="ListParagraph"/>
-        <w:numPr>
-          <w:ilvl w:val="1"/>
-          <w:numId w:val="2"/>
-        </w:numPr>
-      </w:pPr>
-      <w:r>
-        <w:t>We can always turn values</w:t>
-      </w:r>
-      <w:r>
-        <w:t xml:space="preserve"> </w:t>
-      </w:r>
-      <w:r>
-        <w:t>into signals, it’s majorly unadvisable to remove the signal applicative from a value in CLaSH/Haskell.</w:t>
-      </w:r>
-    </w:p>
-    <w:p>
-      <w:pPr>
-        <w:pStyle w:val="ListParagraph"/>
-        <w:numPr>
-          <w:ilvl w:val="0"/>
-          <w:numId w:val="2"/>
-        </w:numPr>
-      </w:pPr>
-      <w:r>
-        <w:t>“topEntity” is where CLaSH begins its HDL generation</w:t>
-      </w:r>
-    </w:p>
-    <w:p>
-      <w:pPr>
-        <w:pStyle w:val="ListParagraph"/>
-        <w:numPr>
-          <w:ilvl w:val="1"/>
-          <w:numId w:val="2"/>
-        </w:numPr>
-      </w:pPr>
-      <w:r>
-        <w:t>Only functions</w:t>
-      </w:r>
-      <w:r>
-        <w:t xml:space="preserve"> </w:t>
-      </w:r>
-      <w:r>
-        <w:t>that are encapsulated within topEntity get generated into a HDL</w:t>
-      </w:r>
-    </w:p>
-    <w:p>
-      <w:pPr>
-        <w:pStyle w:val="ListParagraph"/>
-        <w:numPr>
-          <w:ilvl w:val="1"/>
-          <w:numId w:val="2"/>
-        </w:numPr>
-      </w:pPr>
-      <w:r>
-        <w:t>Most tests will be outside of this encapsulation</w:t>
-      </w:r>
-    </w:p>
-    <w:p>
-      <w:pPr>
-        <w:pStyle w:val="ListParagraph"/>
-        <w:numPr>
-          <w:ilvl w:val="2"/>
-          <w:numId w:val="2"/>
-        </w:numPr>
-      </w:pPr>
-      <w:r>
-        <w:t xml:space="preserve">This means you can revert to using more traditional Haskell </w:t>
-      </w:r>
-    </w:p>
-    <w:p>
-      <w:pPr>
-        <w:pStyle w:val="ListParagraph"/>
-        <w:numPr>
-          <w:ilvl w:val="2"/>
-          <w:numId w:val="2"/>
-        </w:numPr>
-      </w:pPr>
-      <w:r>
-        <w:t>Things built using Template Haskell also do not need to adhere to CLaSH rules, as they are run before CLaSH begins HDL generation</w:t>
-      </w:r>
-    </w:p>
-    <w:p>
-      <w:pPr>
-        <w:rPr>
-          <w:b/>
-        </w:rPr>
-      </w:pPr>
-      <w:r>
-        <w:rPr>
-          <w:b/>
-        </w:rPr>
-        <w:t>GIT:</w:t>
-      </w:r>
-    </w:p>
-    <w:p>
-      <w:pPr>
-        <w:pStyle w:val="ListParagraph"/>
-        <w:numPr>
-          <w:ilvl w:val="0"/>
-          <w:numId w:val="2"/>
-        </w:numPr>
-      </w:pPr>
-      <w:r>
-        <w:t>All code pushed to master needs</w:t>
-      </w:r>
-    </w:p>
-    <w:p>
-      <w:pPr>
-        <w:pStyle w:val="ListParagraph"/>
-        <w:numPr>
-          <w:ilvl w:val="1"/>
-          <w:numId w:val="2"/>
-        </w:numPr>
-      </w:pPr>
-      <w:r>
-        <w:t>To have been looked at by another person</w:t>
-      </w:r>
-    </w:p>
-    <w:p>
-      <w:pPr>
-        <w:pStyle w:val="ListParagraph"/>
-        <w:numPr>
-          <w:ilvl w:val="1"/>
-          <w:numId w:val="2"/>
-        </w:numPr>
-      </w:pPr>
-      <w:r>
-        <w:t>The ability to compile</w:t>
-      </w:r>
-    </w:p>
-    <w:p>
-      <w:pPr>
-        <w:pStyle w:val="ListParagraph"/>
-        <w:numPr>
-          <w:ilvl w:val="0"/>
-          <w:numId w:val="2"/>
-        </w:numPr>
-      </w:pPr>
-      <w:r>
-        <w:t>You may place broken code into a dev branch</w:t>
-      </w:r>
-    </w:p>
-    <w:p/>
-    <w:p/>
-    <w:p>
-      <w:pPr>
-        <w:rPr>
-          <w:b/>
-        </w:rPr>
-      </w:pPr>
-      <w:r>
-        <w:rPr>
-          <w:b/>
-        </w:rPr>
-        <w:t>Things to fix</w:t>
-      </w:r>
-      <w:r>
-        <w:rPr>
-          <w:b/>
-        </w:rPr>
-        <w:t>/Add</w:t>
-      </w:r>
-      <w:r>
-        <w:rPr>
-          <w:b/>
-        </w:rPr>
-        <w:t>:</w:t>
-      </w:r>
-    </w:p>
-    <w:p>
-      <w:pPr>
-        <w:pStyle w:val="ListParagraph"/>
-        <w:numPr>
-          <w:ilvl w:val="0"/>
-          <w:numId w:val="2"/>
-        </w:numPr>
-      </w:pPr>
-      <w:r>
-        <w:t xml:space="preserve"> </w:t>
-      </w:r>
-    </w:p>
-    <w:p/>
     <w:sectPr>
       <w:pgSz w:w="12240" w:h="15840"/>
       <w:pgMar w:top="1440" w:right="1440" w:bottom="1440" w:left="1440" w:header="720" w:footer="720" w:gutter="0"/>

</xml_diff>